<commit_message>
update git repo link
</commit_message>
<xml_diff>
--- a/mini_project_part_01_121445907_EEX5362.docx
+++ b/mini_project_part_01_121445907_EEX5362.docx
@@ -1158,15 +1158,7 @@
               </w:rPr>
             </w:pPr>
             <w:r>
-              <w:t xml:space="preserve">Number of passengers waiting at </w:t>
-            </w:r>
-            <w:proofErr w:type="gramStart"/>
-            <w:r>
-              <w:t>a stop</w:t>
-            </w:r>
-            <w:proofErr w:type="gramEnd"/>
-            <w:r>
-              <w:t>.</w:t>
+              <w:t>Number of passengers waiting at a stop.</w:t>
             </w:r>
           </w:p>
         </w:tc>
@@ -1250,15 +1242,7 @@
               </w:rPr>
             </w:pPr>
             <w:r>
-              <w:t xml:space="preserve">Number of passengers </w:t>
-            </w:r>
-            <w:proofErr w:type="gramStart"/>
-            <w:r>
-              <w:t>currently</w:t>
-            </w:r>
-            <w:proofErr w:type="gramEnd"/>
-            <w:r>
-              <w:t xml:space="preserve"> onboard.</w:t>
+              <w:t>Number of passengers currently onboard.</w:t>
             </w:r>
           </w:p>
         </w:tc>
@@ -1399,15 +1383,7 @@
         <w:jc w:val="both"/>
       </w:pPr>
       <w:r>
-        <w:t>The passenger arrival rate, λ, is the average number of passengers arriving per unit time, whereas the service rate, μ, denotes the average number of passengers that a bus can board in one unit of time. A single bus operating at one stop can thus be modeled as an M/M/1 queue, while multiple buses serving the same stop simultaneously could be extended to an M/M</w:t>
-      </w:r>
-      <w:proofErr w:type="gramStart"/>
-      <w:r>
-        <w:t>/c</w:t>
-      </w:r>
-      <w:proofErr w:type="gramEnd"/>
-      <w:r>
-        <w:t xml:space="preserve"> queue model.</w:t>
+        <w:t>The passenger arrival rate, λ, is the average number of passengers arriving per unit time, whereas the service rate, μ, denotes the average number of passengers that a bus can board in one unit of time. A single bus operating at one stop can thus be modeled as an M/M/1 queue, while multiple buses serving the same stop simultaneously could be extended to an M/M/c queue model.</w:t>
       </w:r>
     </w:p>
     <w:p>
@@ -1616,15 +1592,7 @@
         <w:jc w:val="both"/>
       </w:pPr>
       <w:r>
-        <w:t xml:space="preserve">The passenger arrivals at each stop follow </w:t>
-      </w:r>
-      <w:proofErr w:type="gramStart"/>
-      <w:r>
-        <w:t>a Poisson</w:t>
-      </w:r>
-      <w:proofErr w:type="gramEnd"/>
-      <w:r>
-        <w:t xml:space="preserve"> distribution because the arrivals are random and independent over time.</w:t>
+        <w:t>The passenger arrivals at each stop follow a Poisson distribution because the arrivals are random and independent over time.</w:t>
       </w:r>
     </w:p>
     <w:p>
@@ -1880,8 +1848,32 @@
     <w:p>
       <w:pPr>
         <w:pStyle w:val="ListParagraph"/>
+        <w:numPr>
+          <w:ilvl w:val="0"/>
+          <w:numId w:val="1"/>
+        </w:numPr>
         <w:ind w:left="360"/>
       </w:pPr>
+      <w:r>
+        <w:rPr>
+          <w:sz w:val="28"/>
+          <w:szCs w:val="28"/>
+        </w:rPr>
+        <w:t xml:space="preserve">Git Repository </w:t>
+      </w:r>
+    </w:p>
+    <w:p>
+      <w:pPr>
+        <w:pStyle w:val="ListParagraph"/>
+      </w:pPr>
+      <w:hyperlink r:id="rId5" w:history="1">
+        <w:r>
+          <w:rPr>
+            <w:rStyle w:val="Hyperlink"/>
+          </w:rPr>
+          <w:t>https://github.com/umayanga23/colombo-bus-performance-model.git</w:t>
+        </w:r>
+      </w:hyperlink>
     </w:p>
     <w:sectPr>
       <w:pgSz w:w="12240" w:h="15840"/>
@@ -3291,6 +3283,29 @@
       <w:szCs w:val="20"/>
     </w:rPr>
   </w:style>
+  <w:style w:type="character" w:styleId="Hyperlink">
+    <w:name w:val="Hyperlink"/>
+    <w:basedOn w:val="DefaultParagraphFont"/>
+    <w:uiPriority w:val="99"/>
+    <w:unhideWhenUsed/>
+    <w:rsid w:val="006E5B4B"/>
+    <w:rPr>
+      <w:color w:val="467886" w:themeColor="hyperlink"/>
+      <w:u w:val="single"/>
+    </w:rPr>
+  </w:style>
+  <w:style w:type="character" w:styleId="UnresolvedMention">
+    <w:name w:val="Unresolved Mention"/>
+    <w:basedOn w:val="DefaultParagraphFont"/>
+    <w:uiPriority w:val="99"/>
+    <w:semiHidden/>
+    <w:unhideWhenUsed/>
+    <w:rsid w:val="006E5B4B"/>
+    <w:rPr>
+      <w:color w:val="605E5C"/>
+      <w:shd w:val="clear" w:color="auto" w:fill="E1DFDD"/>
+    </w:rPr>
+  </w:style>
 </w:styles>
 </file>
 

</xml_diff>